<commit_message>
actualiza plan de proyecto
</commit_message>
<xml_diff>
--- a/desarrollo/SGPP/1-GESTION/PLAN DE GESTIÓN DEL PROYECTO.docx
+++ b/desarrollo/SGPP/1-GESTION/PLAN DE GESTIÓN DEL PROYECTO.docx
@@ -19,11 +19,11 @@
       </w:tblPr>
       <w:tblGrid>
         <w:gridCol w:w="883"/>
-        <w:gridCol w:w="1557"/>
-        <w:gridCol w:w="1548"/>
-        <w:gridCol w:w="1555"/>
-        <w:gridCol w:w="989"/>
-        <w:gridCol w:w="1973"/>
+        <w:gridCol w:w="1520"/>
+        <w:gridCol w:w="1522"/>
+        <w:gridCol w:w="1533"/>
+        <w:gridCol w:w="1128"/>
+        <w:gridCol w:w="1919"/>
       </w:tblGrid>
       <w:tr>
         <w:trPr>
@@ -278,40 +278,49 @@
               </w:rPr>
               <w:t>jrazuri</w:t>
             </w:r>
+          </w:p>
+        </w:tc>
+        <w:tc>
+          <w:tcPr>
+            <w:tcW w:w="1560" w:type="dxa"/>
+            <w:vAlign w:val="center"/>
+          </w:tcPr>
+          <w:p>
+            <w:pPr>
+              <w:rPr>
+                <w:b/>
+                <w:color w:val="404040" w:themeColor="text1" w:themeTint="BF"/>
+                <w:sz w:val="20"/>
+                <w:szCs w:val="20"/>
+              </w:rPr>
+            </w:pPr>
+          </w:p>
+        </w:tc>
+        <w:tc>
+          <w:tcPr>
+            <w:tcW w:w="992" w:type="dxa"/>
+            <w:vAlign w:val="center"/>
+          </w:tcPr>
+          <w:p>
+            <w:pPr>
+              <w:rPr>
+                <w:b/>
+                <w:color w:val="404040" w:themeColor="text1" w:themeTint="BF"/>
+                <w:sz w:val="20"/>
+                <w:szCs w:val="20"/>
+              </w:rPr>
+            </w:pPr>
+            <w:r>
+              <w:rPr>
+                <w:b/>
+                <w:color w:val="404040" w:themeColor="text1" w:themeTint="BF"/>
+                <w:sz w:val="20"/>
+                <w:szCs w:val="20"/>
+              </w:rPr>
+              <w:t>09/11/2018</w:t>
+            </w:r>
             <w:bookmarkStart w:id="0" w:name="_GoBack"/>
             <w:bookmarkEnd w:id="0"/>
-          </w:p>
-        </w:tc>
-        <w:tc>
-          <w:tcPr>
-            <w:tcW w:w="1560" w:type="dxa"/>
-            <w:vAlign w:val="center"/>
-          </w:tcPr>
-          <w:p>
-            <w:pPr>
-              <w:rPr>
-                <w:b/>
-                <w:color w:val="404040" w:themeColor="text1" w:themeTint="BF"/>
-                <w:sz w:val="20"/>
-                <w:szCs w:val="20"/>
-              </w:rPr>
-            </w:pPr>
-          </w:p>
-        </w:tc>
-        <w:tc>
-          <w:tcPr>
-            <w:tcW w:w="992" w:type="dxa"/>
-            <w:vAlign w:val="center"/>
-          </w:tcPr>
-          <w:p>
-            <w:pPr>
-              <w:rPr>
-                <w:b/>
-                <w:color w:val="404040" w:themeColor="text1" w:themeTint="BF"/>
-                <w:sz w:val="20"/>
-                <w:szCs w:val="20"/>
-              </w:rPr>
-            </w:pPr>
           </w:p>
         </w:tc>
         <w:tc>
@@ -11501,7 +11510,7 @@
 </file>
 
 <file path=customXml/itemProps1.xml><?xml version="1.0" encoding="utf-8"?>
-<ds:datastoreItem xmlns:ds="http://schemas.openxmlformats.org/officeDocument/2006/customXml" ds:itemID="{8E7364B0-B690-41C7-B2F3-064744FC7FC6}">
+<ds:datastoreItem xmlns:ds="http://schemas.openxmlformats.org/officeDocument/2006/customXml" ds:itemID="{C6E89B47-43D7-4CC6-9B2E-F7873506F1FB}">
   <ds:schemaRefs>
     <ds:schemaRef ds:uri="http://schemas.openxmlformats.org/officeDocument/2006/bibliography"/>
   </ds:schemaRefs>

</xml_diff>